<commit_message>
Atualização da documentação do DB
</commit_message>
<xml_diff>
--- a/Tarefa2/Documentação_Banco_de_Dados.docx
+++ b/Tarefa2/Documentação_Banco_de_Dados.docx
@@ -762,158 +762,6 @@
                 <w:rtl w:val="0"/>
               </w:rPr>
               <w:t xml:space="preserve">Tipo do medicamento: Antibiótico, Anti-inflamatório e outros</w:t>
-            </w:r>
-          </w:p>
-        </w:tc>
-      </w:tr>
-      <w:tr>
-        <w:tc>
-          <w:tcPr>
-            <w:shd w:fill="auto" w:val="clear"/>
-            <w:tcMar>
-              <w:top w:w="100.0" w:type="dxa"/>
-              <w:left w:w="100.0" w:type="dxa"/>
-              <w:bottom w:w="100.0" w:type="dxa"/>
-              <w:right w:w="100.0" w:type="dxa"/>
-            </w:tcMar>
-            <w:vAlign w:val="top"/>
-          </w:tcPr>
-          <w:p>
-            <w:pPr>
-              <w:keepNext w:val="0"/>
-              <w:keepLines w:val="0"/>
-              <w:widowControl w:val="0"/>
-              <w:pBdr>
-                <w:top w:space="0" w:sz="0" w:val="nil"/>
-                <w:left w:space="0" w:sz="0" w:val="nil"/>
-                <w:bottom w:space="0" w:sz="0" w:val="nil"/>
-                <w:right w:space="0" w:sz="0" w:val="nil"/>
-                <w:between w:space="0" w:sz="0" w:val="nil"/>
-              </w:pBdr>
-              <w:shd w:fill="auto" w:val="clear"/>
-              <w:spacing w:after="0" w:before="0" w:line="240" w:lineRule="auto"/>
-              <w:ind w:left="0" w:right="0" w:firstLine="0"/>
-              <w:jc w:val="left"/>
-              <w:rPr/>
-            </w:pPr>
-            <w:r>
-              <w:rPr>
-                <w:rtl w:val="0"/>
-              </w:rPr>
-              <w:t xml:space="preserve">classificacao : varchar (255)</w:t>
-            </w:r>
-          </w:p>
-        </w:tc>
-        <w:tc>
-          <w:tcPr>
-            <w:shd w:fill="auto" w:val="clear"/>
-            <w:tcMar>
-              <w:top w:w="100.0" w:type="dxa"/>
-              <w:left w:w="100.0" w:type="dxa"/>
-              <w:bottom w:w="100.0" w:type="dxa"/>
-              <w:right w:w="100.0" w:type="dxa"/>
-            </w:tcMar>
-            <w:vAlign w:val="top"/>
-          </w:tcPr>
-          <w:p>
-            <w:pPr>
-              <w:keepNext w:val="0"/>
-              <w:keepLines w:val="0"/>
-              <w:widowControl w:val="0"/>
-              <w:pBdr>
-                <w:top w:space="0" w:sz="0" w:val="nil"/>
-                <w:left w:space="0" w:sz="0" w:val="nil"/>
-                <w:bottom w:space="0" w:sz="0" w:val="nil"/>
-                <w:right w:space="0" w:sz="0" w:val="nil"/>
-                <w:between w:space="0" w:sz="0" w:val="nil"/>
-              </w:pBdr>
-              <w:shd w:fill="auto" w:val="clear"/>
-              <w:spacing w:after="0" w:before="0" w:line="240" w:lineRule="auto"/>
-              <w:ind w:left="0" w:right="0" w:firstLine="0"/>
-              <w:jc w:val="left"/>
-              <w:rPr/>
-            </w:pPr>
-            <w:r>
-              <w:rPr>
-                <w:rtl w:val="0"/>
-              </w:rPr>
-              <w:t xml:space="preserve">Classificação do medicamento: Referência, Similar ou Genérico</w:t>
-            </w:r>
-          </w:p>
-        </w:tc>
-      </w:tr>
-      <w:tr>
-        <w:tc>
-          <w:tcPr>
-            <w:shd w:fill="auto" w:val="clear"/>
-            <w:tcMar>
-              <w:top w:w="100.0" w:type="dxa"/>
-              <w:left w:w="100.0" w:type="dxa"/>
-              <w:bottom w:w="100.0" w:type="dxa"/>
-              <w:right w:w="100.0" w:type="dxa"/>
-            </w:tcMar>
-            <w:vAlign w:val="top"/>
-          </w:tcPr>
-          <w:p>
-            <w:pPr>
-              <w:keepNext w:val="0"/>
-              <w:keepLines w:val="0"/>
-              <w:widowControl w:val="0"/>
-              <w:pBdr>
-                <w:top w:space="0" w:sz="0" w:val="nil"/>
-                <w:left w:space="0" w:sz="0" w:val="nil"/>
-                <w:bottom w:space="0" w:sz="0" w:val="nil"/>
-                <w:right w:space="0" w:sz="0" w:val="nil"/>
-                <w:between w:space="0" w:sz="0" w:val="nil"/>
-              </w:pBdr>
-              <w:shd w:fill="auto" w:val="clear"/>
-              <w:spacing w:after="0" w:before="0" w:line="240" w:lineRule="auto"/>
-              <w:ind w:left="0" w:right="0" w:firstLine="0"/>
-              <w:jc w:val="left"/>
-              <w:rPr/>
-            </w:pPr>
-            <w:r>
-              <w:rPr>
-                <w:rtl w:val="0"/>
-              </w:rPr>
-              <w:t xml:space="preserve">ativo : boolean</w:t>
-            </w:r>
-          </w:p>
-        </w:tc>
-        <w:tc>
-          <w:tcPr>
-            <w:shd w:fill="auto" w:val="clear"/>
-            <w:tcMar>
-              <w:top w:w="100.0" w:type="dxa"/>
-              <w:left w:w="100.0" w:type="dxa"/>
-              <w:bottom w:w="100.0" w:type="dxa"/>
-              <w:right w:w="100.0" w:type="dxa"/>
-            </w:tcMar>
-            <w:vAlign w:val="top"/>
-          </w:tcPr>
-          <w:p>
-            <w:pPr>
-              <w:keepNext w:val="0"/>
-              <w:keepLines w:val="0"/>
-              <w:widowControl w:val="0"/>
-              <w:pBdr>
-                <w:top w:space="0" w:sz="0" w:val="nil"/>
-                <w:left w:space="0" w:sz="0" w:val="nil"/>
-                <w:bottom w:space="0" w:sz="0" w:val="nil"/>
-                <w:right w:space="0" w:sz="0" w:val="nil"/>
-                <w:between w:space="0" w:sz="0" w:val="nil"/>
-              </w:pBdr>
-              <w:shd w:fill="auto" w:val="clear"/>
-              <w:spacing w:after="0" w:before="0" w:line="240" w:lineRule="auto"/>
-              <w:ind w:left="0" w:right="0" w:firstLine="0"/>
-              <w:jc w:val="left"/>
-              <w:rPr/>
-            </w:pPr>
-            <w:r>
-              <w:rPr>
-                <w:rtl w:val="0"/>
-              </w:rPr>
-              <w:t xml:space="preserve">Atributo utilizado para ativar ou desativar a categoria. Por exemplo: Desativar a classificação similar, pois não serão distribuídos medicamentos similares no posto de saúde por motivos quaisquer. </w:t>
             </w:r>
           </w:p>
         </w:tc>
@@ -1837,6 +1685,110 @@
                 <w:rtl w:val="0"/>
               </w:rPr>
               <w:t xml:space="preserve">Endereço do posto de saúde</w:t>
+            </w:r>
+          </w:p>
+        </w:tc>
+      </w:tr>
+      <w:tr>
+        <w:tc>
+          <w:tcPr>
+            <w:shd w:fill="auto" w:val="clear"/>
+            <w:tcMar>
+              <w:top w:w="100.0" w:type="dxa"/>
+              <w:left w:w="100.0" w:type="dxa"/>
+              <w:bottom w:w="100.0" w:type="dxa"/>
+              <w:right w:w="100.0" w:type="dxa"/>
+            </w:tcMar>
+            <w:vAlign w:val="top"/>
+          </w:tcPr>
+          <w:p>
+            <w:pPr>
+              <w:widowControl w:val="0"/>
+              <w:spacing w:line="240" w:lineRule="auto"/>
+              <w:rPr/>
+            </w:pPr>
+            <w:r>
+              <w:rPr>
+                <w:rtl w:val="0"/>
+              </w:rPr>
+              <w:t xml:space="preserve">classificacao : varchar (255)</w:t>
+            </w:r>
+          </w:p>
+        </w:tc>
+        <w:tc>
+          <w:tcPr>
+            <w:shd w:fill="auto" w:val="clear"/>
+            <w:tcMar>
+              <w:top w:w="100.0" w:type="dxa"/>
+              <w:left w:w="100.0" w:type="dxa"/>
+              <w:bottom w:w="100.0" w:type="dxa"/>
+              <w:right w:w="100.0" w:type="dxa"/>
+            </w:tcMar>
+            <w:vAlign w:val="top"/>
+          </w:tcPr>
+          <w:p>
+            <w:pPr>
+              <w:widowControl w:val="0"/>
+              <w:spacing w:line="240" w:lineRule="auto"/>
+              <w:rPr/>
+            </w:pPr>
+            <w:r>
+              <w:rPr>
+                <w:rtl w:val="0"/>
+              </w:rPr>
+              <w:t xml:space="preserve">Classificação do medicamento: Referência, Similar ou Genérico</w:t>
+            </w:r>
+          </w:p>
+        </w:tc>
+      </w:tr>
+      <w:tr>
+        <w:tc>
+          <w:tcPr>
+            <w:shd w:fill="auto" w:val="clear"/>
+            <w:tcMar>
+              <w:top w:w="100.0" w:type="dxa"/>
+              <w:left w:w="100.0" w:type="dxa"/>
+              <w:bottom w:w="100.0" w:type="dxa"/>
+              <w:right w:w="100.0" w:type="dxa"/>
+            </w:tcMar>
+            <w:vAlign w:val="top"/>
+          </w:tcPr>
+          <w:p>
+            <w:pPr>
+              <w:widowControl w:val="0"/>
+              <w:spacing w:line="240" w:lineRule="auto"/>
+              <w:rPr/>
+            </w:pPr>
+            <w:r>
+              <w:rPr>
+                <w:rtl w:val="0"/>
+              </w:rPr>
+              <w:t xml:space="preserve">ativo : boolean</w:t>
+            </w:r>
+          </w:p>
+        </w:tc>
+        <w:tc>
+          <w:tcPr>
+            <w:shd w:fill="auto" w:val="clear"/>
+            <w:tcMar>
+              <w:top w:w="100.0" w:type="dxa"/>
+              <w:left w:w="100.0" w:type="dxa"/>
+              <w:bottom w:w="100.0" w:type="dxa"/>
+              <w:right w:w="100.0" w:type="dxa"/>
+            </w:tcMar>
+            <w:vAlign w:val="top"/>
+          </w:tcPr>
+          <w:p>
+            <w:pPr>
+              <w:widowControl w:val="0"/>
+              <w:spacing w:line="240" w:lineRule="auto"/>
+              <w:rPr/>
+            </w:pPr>
+            <w:r>
+              <w:rPr>
+                <w:rtl w:val="0"/>
+              </w:rPr>
+              <w:t xml:space="preserve">Atributo utilizado para ativar ou desativar o produto. Por exemplo: Desativar o produto x, pois o medicamento não será distribuído no posto de saúde por motivos quaisquer. </w:t>
             </w:r>
           </w:p>
         </w:tc>

</xml_diff>

<commit_message>
atualização da documentação com campos foto e tipoUsuario
</commit_message>
<xml_diff>
--- a/Tarefa2/Documentação_Banco_de_Dados.docx
+++ b/Tarefa2/Documentação_Banco_de_Dados.docx
@@ -452,6 +452,158 @@
                 <w:rtl w:val="0"/>
               </w:rPr>
               <w:t xml:space="preserve">Senha do usuário</w:t>
+            </w:r>
+          </w:p>
+        </w:tc>
+      </w:tr>
+      <w:tr>
+        <w:tc>
+          <w:tcPr>
+            <w:shd w:fill="auto" w:val="clear"/>
+            <w:tcMar>
+              <w:top w:w="100.0" w:type="dxa"/>
+              <w:left w:w="100.0" w:type="dxa"/>
+              <w:bottom w:w="100.0" w:type="dxa"/>
+              <w:right w:w="100.0" w:type="dxa"/>
+            </w:tcMar>
+            <w:vAlign w:val="top"/>
+          </w:tcPr>
+          <w:p>
+            <w:pPr>
+              <w:keepNext w:val="0"/>
+              <w:keepLines w:val="0"/>
+              <w:widowControl w:val="0"/>
+              <w:pBdr>
+                <w:top w:space="0" w:sz="0" w:val="nil"/>
+                <w:left w:space="0" w:sz="0" w:val="nil"/>
+                <w:bottom w:space="0" w:sz="0" w:val="nil"/>
+                <w:right w:space="0" w:sz="0" w:val="nil"/>
+                <w:between w:space="0" w:sz="0" w:val="nil"/>
+              </w:pBdr>
+              <w:shd w:fill="auto" w:val="clear"/>
+              <w:spacing w:after="0" w:before="0" w:line="240" w:lineRule="auto"/>
+              <w:ind w:left="0" w:right="0" w:firstLine="0"/>
+              <w:jc w:val="left"/>
+              <w:rPr/>
+            </w:pPr>
+            <w:r>
+              <w:rPr>
+                <w:rtl w:val="0"/>
+              </w:rPr>
+              <w:t xml:space="preserve">foto: varchar</w:t>
+            </w:r>
+          </w:p>
+        </w:tc>
+        <w:tc>
+          <w:tcPr>
+            <w:shd w:fill="auto" w:val="clear"/>
+            <w:tcMar>
+              <w:top w:w="100.0" w:type="dxa"/>
+              <w:left w:w="100.0" w:type="dxa"/>
+              <w:bottom w:w="100.0" w:type="dxa"/>
+              <w:right w:w="100.0" w:type="dxa"/>
+            </w:tcMar>
+            <w:vAlign w:val="top"/>
+          </w:tcPr>
+          <w:p>
+            <w:pPr>
+              <w:keepNext w:val="0"/>
+              <w:keepLines w:val="0"/>
+              <w:widowControl w:val="0"/>
+              <w:pBdr>
+                <w:top w:space="0" w:sz="0" w:val="nil"/>
+                <w:left w:space="0" w:sz="0" w:val="nil"/>
+                <w:bottom w:space="0" w:sz="0" w:val="nil"/>
+                <w:right w:space="0" w:sz="0" w:val="nil"/>
+                <w:between w:space="0" w:sz="0" w:val="nil"/>
+              </w:pBdr>
+              <w:shd w:fill="auto" w:val="clear"/>
+              <w:spacing w:after="0" w:before="0" w:line="240" w:lineRule="auto"/>
+              <w:ind w:left="0" w:right="0" w:firstLine="0"/>
+              <w:jc w:val="left"/>
+              <w:rPr/>
+            </w:pPr>
+            <w:r>
+              <w:rPr>
+                <w:rtl w:val="0"/>
+              </w:rPr>
+              <w:t xml:space="preserve">Foto do usuário</w:t>
+            </w:r>
+          </w:p>
+        </w:tc>
+      </w:tr>
+      <w:tr>
+        <w:tc>
+          <w:tcPr>
+            <w:shd w:fill="auto" w:val="clear"/>
+            <w:tcMar>
+              <w:top w:w="100.0" w:type="dxa"/>
+              <w:left w:w="100.0" w:type="dxa"/>
+              <w:bottom w:w="100.0" w:type="dxa"/>
+              <w:right w:w="100.0" w:type="dxa"/>
+            </w:tcMar>
+            <w:vAlign w:val="top"/>
+          </w:tcPr>
+          <w:p>
+            <w:pPr>
+              <w:keepNext w:val="0"/>
+              <w:keepLines w:val="0"/>
+              <w:widowControl w:val="0"/>
+              <w:pBdr>
+                <w:top w:space="0" w:sz="0" w:val="nil"/>
+                <w:left w:space="0" w:sz="0" w:val="nil"/>
+                <w:bottom w:space="0" w:sz="0" w:val="nil"/>
+                <w:right w:space="0" w:sz="0" w:val="nil"/>
+                <w:between w:space="0" w:sz="0" w:val="nil"/>
+              </w:pBdr>
+              <w:shd w:fill="auto" w:val="clear"/>
+              <w:spacing w:after="0" w:before="0" w:line="240" w:lineRule="auto"/>
+              <w:ind w:left="0" w:right="0" w:firstLine="0"/>
+              <w:jc w:val="left"/>
+              <w:rPr/>
+            </w:pPr>
+            <w:r>
+              <w:rPr>
+                <w:rtl w:val="0"/>
+              </w:rPr>
+              <w:t xml:space="preserve">tipo_usuario</w:t>
+            </w:r>
+          </w:p>
+        </w:tc>
+        <w:tc>
+          <w:tcPr>
+            <w:shd w:fill="auto" w:val="clear"/>
+            <w:tcMar>
+              <w:top w:w="100.0" w:type="dxa"/>
+              <w:left w:w="100.0" w:type="dxa"/>
+              <w:bottom w:w="100.0" w:type="dxa"/>
+              <w:right w:w="100.0" w:type="dxa"/>
+            </w:tcMar>
+            <w:vAlign w:val="top"/>
+          </w:tcPr>
+          <w:p>
+            <w:pPr>
+              <w:keepNext w:val="0"/>
+              <w:keepLines w:val="0"/>
+              <w:widowControl w:val="0"/>
+              <w:pBdr>
+                <w:top w:space="0" w:sz="0" w:val="nil"/>
+                <w:left w:space="0" w:sz="0" w:val="nil"/>
+                <w:bottom w:space="0" w:sz="0" w:val="nil"/>
+                <w:right w:space="0" w:sz="0" w:val="nil"/>
+                <w:between w:space="0" w:sz="0" w:val="nil"/>
+              </w:pBdr>
+              <w:shd w:fill="auto" w:val="clear"/>
+              <w:spacing w:after="0" w:before="0" w:line="240" w:lineRule="auto"/>
+              <w:ind w:left="0" w:right="0" w:firstLine="0"/>
+              <w:jc w:val="left"/>
+              <w:rPr/>
+            </w:pPr>
+            <w:r>
+              <w:rPr>
+                <w:rtl w:val="0"/>
+              </w:rPr>
+              <w:t xml:space="preserve">Tipo do usuário: Administrador ou Comum </w:t>
             </w:r>
           </w:p>
         </w:tc>
@@ -1833,6 +1985,173 @@
       <w:sz w:val="52"/>
       <w:szCs w:val="52"/>
     </w:rPr>
+  </w:style>
+  <w:style w:type="paragraph" w:styleId="Normal" w:default="1">
+    <w:name w:val="normal"/>
+  </w:style>
+  <w:style w:type="table" w:styleId="TableNormal" w:default="1">
+    <w:name w:val="Table Normal"/>
+  </w:style>
+  <w:style w:type="paragraph" w:styleId="Heading1">
+    <w:name w:val="heading 1"/>
+    <w:basedOn w:val="Normal"/>
+    <w:next w:val="Normal"/>
+    <w:pPr>
+      <w:keepNext w:val="1"/>
+      <w:keepLines w:val="1"/>
+      <w:spacing w:after="120" w:before="400" w:lineRule="auto"/>
+    </w:pPr>
+    <w:rPr>
+      <w:sz w:val="40"/>
+      <w:szCs w:val="40"/>
+    </w:rPr>
+  </w:style>
+  <w:style w:type="paragraph" w:styleId="Heading2">
+    <w:name w:val="heading 2"/>
+    <w:basedOn w:val="Normal"/>
+    <w:next w:val="Normal"/>
+    <w:pPr>
+      <w:keepNext w:val="1"/>
+      <w:keepLines w:val="1"/>
+      <w:spacing w:after="120" w:before="360" w:lineRule="auto"/>
+    </w:pPr>
+    <w:rPr>
+      <w:b w:val="0"/>
+      <w:sz w:val="32"/>
+      <w:szCs w:val="32"/>
+    </w:rPr>
+  </w:style>
+  <w:style w:type="paragraph" w:styleId="Heading3">
+    <w:name w:val="heading 3"/>
+    <w:basedOn w:val="Normal"/>
+    <w:next w:val="Normal"/>
+    <w:pPr>
+      <w:keepNext w:val="1"/>
+      <w:keepLines w:val="1"/>
+      <w:spacing w:after="80" w:before="320" w:lineRule="auto"/>
+    </w:pPr>
+    <w:rPr>
+      <w:b w:val="0"/>
+      <w:color w:val="434343"/>
+      <w:sz w:val="28"/>
+      <w:szCs w:val="28"/>
+    </w:rPr>
+  </w:style>
+  <w:style w:type="paragraph" w:styleId="Heading4">
+    <w:name w:val="heading 4"/>
+    <w:basedOn w:val="Normal"/>
+    <w:next w:val="Normal"/>
+    <w:pPr>
+      <w:keepNext w:val="1"/>
+      <w:keepLines w:val="1"/>
+      <w:spacing w:after="80" w:before="280" w:lineRule="auto"/>
+    </w:pPr>
+    <w:rPr>
+      <w:color w:val="666666"/>
+      <w:sz w:val="24"/>
+      <w:szCs w:val="24"/>
+    </w:rPr>
+  </w:style>
+  <w:style w:type="paragraph" w:styleId="Heading5">
+    <w:name w:val="heading 5"/>
+    <w:basedOn w:val="Normal"/>
+    <w:next w:val="Normal"/>
+    <w:pPr>
+      <w:keepNext w:val="1"/>
+      <w:keepLines w:val="1"/>
+      <w:spacing w:after="80" w:before="240" w:lineRule="auto"/>
+    </w:pPr>
+    <w:rPr>
+      <w:color w:val="666666"/>
+      <w:sz w:val="22"/>
+      <w:szCs w:val="22"/>
+    </w:rPr>
+  </w:style>
+  <w:style w:type="paragraph" w:styleId="Heading6">
+    <w:name w:val="heading 6"/>
+    <w:basedOn w:val="Normal"/>
+    <w:next w:val="Normal"/>
+    <w:pPr>
+      <w:keepNext w:val="1"/>
+      <w:keepLines w:val="1"/>
+      <w:spacing w:after="80" w:before="240" w:lineRule="auto"/>
+    </w:pPr>
+    <w:rPr>
+      <w:i w:val="1"/>
+      <w:color w:val="666666"/>
+      <w:sz w:val="22"/>
+      <w:szCs w:val="22"/>
+    </w:rPr>
+  </w:style>
+  <w:style w:type="paragraph" w:styleId="Title">
+    <w:name w:val="Title"/>
+    <w:basedOn w:val="Normal"/>
+    <w:next w:val="Normal"/>
+    <w:pPr>
+      <w:keepNext w:val="1"/>
+      <w:keepLines w:val="1"/>
+      <w:spacing w:after="60" w:before="0" w:lineRule="auto"/>
+    </w:pPr>
+    <w:rPr>
+      <w:sz w:val="52"/>
+      <w:szCs w:val="52"/>
+    </w:rPr>
+  </w:style>
+  <w:style w:type="paragraph" w:styleId="Subtitle">
+    <w:name w:val="Subtitle"/>
+    <w:basedOn w:val="Normal"/>
+    <w:next w:val="Normal"/>
+    <w:pPr>
+      <w:keepNext w:val="1"/>
+      <w:keepLines w:val="1"/>
+      <w:spacing w:after="320" w:before="0" w:lineRule="auto"/>
+    </w:pPr>
+    <w:rPr>
+      <w:rFonts w:ascii="Arial" w:cs="Arial" w:eastAsia="Arial" w:hAnsi="Arial"/>
+      <w:i w:val="0"/>
+      <w:color w:val="666666"/>
+      <w:sz w:val="30"/>
+      <w:szCs w:val="30"/>
+    </w:rPr>
+  </w:style>
+  <w:style w:type="table" w:styleId="Table1">
+    <w:basedOn w:val="TableNormal"/>
+    <w:tblPr>
+      <w:tblStyleRowBandSize w:val="1"/>
+      <w:tblStyleColBandSize w:val="1"/>
+      <w:tblCellMar>
+        <w:top w:w="100.0" w:type="dxa"/>
+        <w:left w:w="100.0" w:type="dxa"/>
+        <w:bottom w:w="100.0" w:type="dxa"/>
+        <w:right w:w="100.0" w:type="dxa"/>
+      </w:tblCellMar>
+    </w:tblPr>
+  </w:style>
+  <w:style w:type="table" w:styleId="Table2">
+    <w:basedOn w:val="TableNormal"/>
+    <w:tblPr>
+      <w:tblStyleRowBandSize w:val="1"/>
+      <w:tblStyleColBandSize w:val="1"/>
+      <w:tblCellMar>
+        <w:top w:w="100.0" w:type="dxa"/>
+        <w:left w:w="100.0" w:type="dxa"/>
+        <w:bottom w:w="100.0" w:type="dxa"/>
+        <w:right w:w="100.0" w:type="dxa"/>
+      </w:tblCellMar>
+    </w:tblPr>
+  </w:style>
+  <w:style w:type="table" w:styleId="Table3">
+    <w:basedOn w:val="TableNormal"/>
+    <w:tblPr>
+      <w:tblStyleRowBandSize w:val="1"/>
+      <w:tblStyleColBandSize w:val="1"/>
+      <w:tblCellMar>
+        <w:top w:w="100.0" w:type="dxa"/>
+        <w:left w:w="100.0" w:type="dxa"/>
+        <w:bottom w:w="100.0" w:type="dxa"/>
+        <w:right w:w="100.0" w:type="dxa"/>
+      </w:tblCellMar>
+    </w:tblPr>
   </w:style>
   <w:style w:type="paragraph" w:styleId="Subtitle">
     <w:name w:val="Subtitle"/>
@@ -2211,4 +2530,19 @@
   </a:objectDefaults>
   <a:extraClrSchemeLst/>
 </a:theme>
+</file>
+
+<file path=customXML/item1.xml><?xml version="1.0" encoding="utf-8"?>
+<go:gDocsCustomXmlDataStorage xmlns:go="http://customooxmlschemas.google.com/" xmlns:r="http://schemas.openxmlformats.org/officeDocument/2006/relationships">
+  <go:docsCustomData xmlns:go="http://customooxmlschemas.google.com/" roundtripDataSignature="AMtx7mgeFJnLdvdQZA2RNRfW13Vo4TsnCg==">AMUW2mWYxcaxR5T7fQaaLuEX6XB+q+ZqtiIu40KS2eDKd9rLkK7IWrpUb8EqgUUfbccNW+CPEbm/TLs3nlphYxtSqwTUOqwRuIZ6iBmLDUXb6cRLWw1z2xU=</go:docsCustomData>
+</go:gDocsCustomXmlDataStorage>
+</file>
+
+<file path=customXML/itemProps1.xml><?xml version="1.0" encoding="utf-8"?>
+<ds:datastoreItem xmlns:ds="http://schemas.openxmlformats.org/officeDocument/2006/customXml" ds:itemID="{11111111-1234-1234-1234-123412341234}">
+  <ds:schemaRefs>
+    <ds:schemaRef ds:uri="http://schemas.openxmlformats.org/officeDocument/2006/relationships"/>
+    <ds:schemaRef ds:uri="http://customooxmlschemas.google.com/"/>
+  </ds:schemaRefs>
+</ds:datastoreItem>
 </file>
</xml_diff>